<commit_message>
CLI & geometry: add --receiver-offset/--emitter-offset; default z-rotation on emitter with toe pivot; docs & tests
</commit_message>
<xml_diff>
--- a/251002 PRD for Python Rad Calc Validation.docx
+++ b/251002 PRD for Python Rad Calc Validation.docx
@@ -19594,6 +19594,38 @@
           <w:lang w:val="en-AU"/>
         </w:rPr>
       </w:pPr>
+      <w:r>
+        <w:rPr>
+          <w:lang w:val="en-AU"/>
+        </w:rPr>
+        <w:t>Non-c</w:t>
+      </w:r>
+      <w:r>
+        <w:rPr>
+          <w:lang w:val="en-AU"/>
+        </w:rPr>
+        <w:t>oncentric E/Rs.</w:t>
+      </w:r>
+    </w:p>
+    <w:p>
+      <w:pPr>
+        <w:pStyle w:val="NormalWeb"/>
+        <w:rPr>
+          <w:lang w:val="en-AU"/>
+        </w:rPr>
+      </w:pPr>
+      <w:r>
+        <w:rPr>
+          <w:lang w:val="en-AU"/>
+        </w:rPr>
+        <w:t>An</w:t>
+      </w:r>
+      <w:r>
+        <w:rPr>
+          <w:lang w:val="en-AU"/>
+        </w:rPr>
+        <w:t xml:space="preserve"> </w:t>
+      </w:r>
     </w:p>
     <w:p>
       <w:pPr>
@@ -19649,6 +19681,12 @@
           <w:rFonts w:ascii="Microsoft Tai Le" w:hAnsi="Microsoft Tai Le" w:cs="Microsoft Tai Le"/>
         </w:rPr>
         <w:t>For example: off-centered; non-parallel; obstructed</w:t>
+      </w:r>
+      <w:r>
+        <w:rPr>
+          <w:rFonts w:ascii="Microsoft Tai Le" w:hAnsi="Microsoft Tai Le" w:cs="Microsoft Tai Le"/>
+        </w:rPr>
+        <w:t>; angled</w:t>
       </w:r>
     </w:p>
     <w:p>

</xml_diff>

<commit_message>
CLI arg de-dup; robust defaults; Rectangle accepts u/v; ViewFactorResult.value alias; keep files <700 lines
</commit_message>
<xml_diff>
--- a/251002 PRD for Python Rad Calc Validation.docx
+++ b/251002 PRD for Python Rad Calc Validation.docx
@@ -1992,6 +1992,7 @@
         <w:rPr>
           <w:lang w:val="en-AU"/>
         </w:rPr>
+        <w:lastRenderedPageBreak/>
         <w:t>Console printout</w:t>
       </w:r>
     </w:p>
@@ -2585,6 +2586,7 @@
           <w:bCs/>
           <w:lang w:val="en-AU"/>
         </w:rPr>
+        <w:lastRenderedPageBreak/>
         <w:t>--quadrature</w:t>
       </w:r>
       <w:r>
@@ -3290,6 +3292,7 @@
           <w:bCs/>
           <w:lang w:val="en-AU"/>
         </w:rPr>
+        <w:lastRenderedPageBreak/>
         <w:t>Stagnation detection:</w:t>
       </w:r>
       <w:r>
@@ -3788,6 +3791,7 @@
           <w:bCs/>
           <w:lang w:val="en-AU"/>
         </w:rPr>
+        <w:lastRenderedPageBreak/>
         <w:t>10.1 NISTIR 6925 – Analytic Obstructed Test (unit squares with mid-span occluders)</w:t>
       </w:r>
     </w:p>
@@ -5390,6 +5394,7 @@
           <w:bCs/>
           <w:lang w:val="en-AU"/>
         </w:rPr>
+        <w:lastRenderedPageBreak/>
         <w:t>Acceptance target:</w:t>
       </w:r>
       <w:r>
@@ -5906,6 +5911,7 @@
         <w:rPr>
           <w:lang w:val="en-AU"/>
         </w:rPr>
+        <w:lastRenderedPageBreak/>
         <w:t>Useful Prompts</w:t>
       </w:r>
     </w:p>
@@ -6529,6 +6535,7 @@
         <w:rPr>
           <w:lang w:val="en-AU"/>
         </w:rPr>
+        <w:lastRenderedPageBreak/>
         <w:t>Coding Stage – Existing Projects</w:t>
       </w:r>
       <w:r>
@@ -7060,6 +7067,7 @@
           <w:bCs/>
           <w:lang w:val="en-AU"/>
         </w:rPr>
+        <w:lastRenderedPageBreak/>
         <w:t>Use Cases:</w:t>
       </w:r>
     </w:p>
@@ -7678,6 +7686,7 @@
         <w:rPr>
           <w:lang w:val="en-AU"/>
         </w:rPr>
+        <w:lastRenderedPageBreak/>
         <w:t>Console printout</w:t>
       </w:r>
     </w:p>
@@ -8306,6 +8315,7 @@
           <w:bCs/>
           <w:lang w:val="en-AU"/>
         </w:rPr>
+        <w:lastRenderedPageBreak/>
         <w:t>--time-limit-s</w:t>
       </w:r>
       <w:r>
@@ -9021,6 +9031,7 @@
           <w:bCs/>
           <w:lang w:val="en-AU"/>
         </w:rPr>
+        <w:lastRenderedPageBreak/>
         <w:t>Numerical guards:</w:t>
       </w:r>
     </w:p>
@@ -9568,6 +9579,7 @@
         <w:rPr>
           <w:lang w:val="en-AU"/>
         </w:rPr>
+        <w:lastRenderedPageBreak/>
         <w:t xml:space="preserve">Surface 2: </w:t>
       </w:r>
       <w:r>
@@ -11225,6 +11237,7 @@
           <w:bCs/>
           <w:lang w:val="en-AU"/>
         </w:rPr>
+        <w:lastRenderedPageBreak/>
         <w:t>Local Peak View Factor:</w:t>
       </w:r>
       <w:r>
@@ -11610,6 +11623,7 @@
         <w:rPr>
           <w:lang w:val="en-AU"/>
         </w:rPr>
+        <w:lastRenderedPageBreak/>
         <w:t>### 16. **Explicit Error Handling**: All methods must include proper exception handling with specific error types</w:t>
       </w:r>
     </w:p>
@@ -11823,6 +11837,7 @@
     </w:p>
     <w:p>
       <w:r>
+        <w:lastRenderedPageBreak/>
         <w:t xml:space="preserve">  /src/analytical.py</w:t>
       </w:r>
     </w:p>
@@ -12047,6 +12062,7 @@
         </w:rPr>
       </w:pPr>
       <w:r>
+        <w:lastRenderedPageBreak/>
         <w:t>Step 2 — CLI skeleton (+ geometry flags)</w:t>
       </w:r>
     </w:p>
@@ -12404,6 +12420,7 @@
         <w:rPr>
           <w:lang w:val="en-AU"/>
         </w:rPr>
+        <w:lastRenderedPageBreak/>
         <w:t xml:space="preserve">  # Monte Carlo</w:t>
       </w:r>
     </w:p>
@@ -12649,6 +12666,7 @@
     </w:p>
     <w:p>
       <w:r>
+        <w:lastRenderedPageBreak/>
         <w:t>- All commands must pass pytest -q.</w:t>
       </w:r>
     </w:p>
@@ -12774,6 +12792,7 @@
     </w:p>
     <w:p>
       <w:r>
+        <w:lastRenderedPageBreak/>
         <w:t xml:space="preserve">    if not isinstance(data, dict) or "cases" not in data or not isinstance(data["cases"], list):</w:t>
       </w:r>
     </w:p>
@@ -12911,6 +12930,7 @@
     </w:p>
     <w:p>
       <w:r>
+        <w:lastRenderedPageBreak/>
         <w:t xml:space="preserve">    """</w:t>
       </w:r>
     </w:p>
@@ -13048,6 +13068,7 @@
     </w:p>
     <w:p>
       <w:r>
+        <w:lastRenderedPageBreak/>
         <w:t># - Otherwise, proceed with single-run echo/placeholder.</w:t>
       </w:r>
     </w:p>
@@ -13172,6 +13193,7 @@
     </w:p>
     <w:p>
       <w:r>
+        <w:lastRenderedPageBreak/>
         <w:t xml:space="preserve">            start = time.time()</w:t>
       </w:r>
     </w:p>
@@ -13320,6 +13342,7 @@
     </w:p>
     <w:p>
       <w:r>
+        <w:lastRenderedPageBreak/>
         <w:t xml:space="preserve">  abs_tol: 1.0e-6</w:t>
       </w:r>
     </w:p>
@@ -13457,6 +13480,7 @@
     </w:p>
     <w:p>
       <w:r>
+        <w:lastRenderedPageBreak/>
         <w:t xml:space="preserve">    references:</w:t>
       </w:r>
     </w:p>
@@ -13581,6 +13605,7 @@
     </w:p>
     <w:p>
       <w:r>
+        <w:lastRenderedPageBreak/>
         <w:t xml:space="preserve">    geometry: { emitter: { w: 20.02, h: 1.05 }, receiver: { w: 20.02, h: 1.05 }, setback: 0.81, angle: 0 }</w:t>
       </w:r>
     </w:p>
@@ -13696,6 +13721,7 @@
     <w:p/>
     <w:p>
       <w:r>
+        <w:lastRenderedPageBreak/>
         <w:t>def test_coerce_kwargs_shape():</w:t>
       </w:r>
     </w:p>
@@ -13820,6 +13846,7 @@
     </w:p>
     <w:p>
       <w:r>
+        <w:lastRenderedPageBreak/>
         <w:t>Do not implement the actual solvers in this step. Keep the placeholder VF constant; we’ll replace it in later steps.</w:t>
       </w:r>
     </w:p>
@@ -14406,6 +14433,7 @@
           <w:b/>
           <w:bCs/>
         </w:rPr>
+        <w:lastRenderedPageBreak/>
         <w:t>OR</w:t>
       </w:r>
     </w:p>
@@ -15507,6 +15535,7 @@
         <w:rPr>
           <w:rStyle w:val="HTMLCode"/>
         </w:rPr>
+        <w:lastRenderedPageBreak/>
         <w:t xml:space="preserve">Implement Walton-style Adaptive Integration </w:t>
       </w:r>
       <w:r>
@@ -16604,6 +16633,7 @@
         <w:rPr>
           <w:rStyle w:val="HTMLCode"/>
         </w:rPr>
+        <w:lastRenderedPageBreak/>
         <w:t xml:space="preserve">      samples=</w:t>
       </w:r>
       <w:r>
@@ -17862,6 +17892,7 @@
         <w:rPr>
           <w:rStyle w:val="HTMLCode"/>
         </w:rPr>
+        <w:lastRenderedPageBreak/>
         <w:t xml:space="preserve">- Use a tiny YAML </w:t>
       </w:r>
       <w:r>
@@ -19301,6 +19332,7 @@
         <w:rPr>
           <w:rStyle w:val="hljs-operator"/>
         </w:rPr>
+        <w:lastRenderedPageBreak/>
         <w:t>-</w:t>
       </w:r>
       <w:r>
@@ -19618,13 +19650,13 @@
         <w:rPr>
           <w:lang w:val="en-AU"/>
         </w:rPr>
-        <w:t>An</w:t>
-      </w:r>
-      <w:r>
-        <w:rPr>
-          <w:lang w:val="en-AU"/>
-        </w:rPr>
-        <w:t xml:space="preserve"> </w:t>
+        <w:t>Multiple emitter</w:t>
+      </w:r>
+      <w:r>
+        <w:rPr>
+          <w:lang w:val="en-AU"/>
+        </w:rPr>
+        <w:t>s / receivers</w:t>
       </w:r>
     </w:p>
     <w:p>
@@ -19901,6 +19933,7 @@
           <w:szCs w:val="22"/>
           <w:lang w:val="en-AU"/>
         </w:rPr>
+        <w:lastRenderedPageBreak/>
         <w:t>- DRY-RUN FIRST: Perform a non-destructive analysis, produce a plan with diffs and file lists. Only proceed after writing the plan to DOCS/cleanup-plan.md.</w:t>
       </w:r>
     </w:p>
@@ -20636,6 +20669,7 @@
           <w:szCs w:val="22"/>
           <w:lang w:val="en-AU"/>
         </w:rPr>
+        <w:lastRenderedPageBreak/>
         <w:t xml:space="preserve">  - Do NOT delete: LICENSE, SECURITY, CODE_OF_CONDUCT, CONTRIBUTING, top-level README, CHANGELOG (if present).</w:t>
       </w:r>
     </w:p>
@@ -21250,6 +21284,7 @@
           <w:iCs/>
           <w:lang w:val="en-AU"/>
         </w:rPr>
+        <w:lastRenderedPageBreak/>
         <w:t>- Remove redundant files listed in the plan (logs, caches, generated artifacts).</w:t>
       </w:r>
     </w:p>
@@ -21811,6 +21846,7 @@
           <w:szCs w:val="22"/>
           <w:lang w:val="en-AU"/>
         </w:rPr>
+        <w:lastRenderedPageBreak/>
         <w:t>- SAFE FIXES FIRST: Autofix only issues that don’t change external behavior (lint autofix, import paths, flaky tests isolation, missing exports, racey awaits, path separators). For risky changes, open TODOs and keep tests marked xfail/skip with reason.</w:t>
       </w:r>
     </w:p>
@@ -22512,6 +22548,7 @@
           <w:szCs w:val="22"/>
           <w:lang w:val="en-AU"/>
         </w:rPr>
+        <w:lastRenderedPageBreak/>
         <w:t xml:space="preserve">  - Attempt **one** safe autofix cycle (e.g., missing export re-export, broken import path, Windows path separators, test using dev server </w:t>
       </w:r>
       <w:r>
@@ -23223,6 +23260,7 @@
           <w:szCs w:val="22"/>
           <w:lang w:val="en-AU"/>
         </w:rPr>
+        <w:lastRenderedPageBreak/>
         <w:t xml:space="preserve">- `logs/*.log`           </w:t>
       </w:r>
       <w:r>
@@ -23478,6 +23516,9 @@
       </w:r>
       <w:r>
         <w:br/>
+      </w:r>
+      <w:r>
+        <w:lastRenderedPageBreak/>
         <w:t>1) Static checks:</w:t>
       </w:r>
       <w:r>
@@ -23629,6 +23670,9 @@
       </w:r>
       <w:r>
         <w:br/>
+      </w:r>
+      <w:r>
+        <w:lastRenderedPageBreak/>
         <w:t>C) Auto-fix loop (bounded)</w:t>
       </w:r>
       <w:r>
@@ -23772,6 +23816,9 @@
       </w:r>
       <w:r>
         <w:br/>
+      </w:r>
+      <w:r>
+        <w:lastRenderedPageBreak/>
         <w:t>- view3d smoke (if exists):</w:t>
       </w:r>
       <w:r>

</xml_diff>

<commit_message>
docs(changelog): start v1.1.0 section; chore: repo cleanup (confirmed)
</commit_message>
<xml_diff>
--- a/251002 PRD for Python Rad Calc Validation.docx
+++ b/251002 PRD for Python Rad Calc Validation.docx
@@ -23434,7 +23434,43 @@
         <w:rPr>
           <w:lang w:val="en-AU"/>
         </w:rPr>
-        <w:t>At the end of each patch, provide me with s</w:t>
+        <w:t xml:space="preserve">At the end of each patch, provide me with </w:t>
+      </w:r>
+      <w:r>
+        <w:rPr>
+          <w:lang w:val="en-AU"/>
+        </w:rPr>
+        <w:t xml:space="preserve">a example to test in the terminal, so I can see if the generated console outputs and figures are matching what I want. </w:t>
+      </w:r>
+      <w:r>
+        <w:rPr>
+          <w:lang w:val="en-AU"/>
+        </w:rPr>
+        <w:t xml:space="preserve">I will let you know if it works or something is still off, then you will adjust your next </w:t>
+      </w:r>
+      <w:r>
+        <w:rPr>
+          <w:lang w:val="en-AU"/>
+        </w:rPr>
+        <w:t>patch</w:t>
+      </w:r>
+      <w:r>
+        <w:rPr>
+          <w:lang w:val="en-AU"/>
+        </w:rPr>
+        <w:t xml:space="preserve"> accordingly</w:t>
+      </w:r>
+      <w:r>
+        <w:rPr>
+          <w:lang w:val="en-AU"/>
+        </w:rPr>
+        <w:t xml:space="preserve"> if needed</w:t>
+      </w:r>
+      <w:r>
+        <w:rPr>
+          <w:lang w:val="en-AU"/>
+        </w:rPr>
+        <w:t>.</w:t>
       </w:r>
     </w:p>
     <w:p>
@@ -23572,15 +23608,14 @@
       </w:r>
       <w:r>
         <w:br/>
+      </w:r>
+      <w:r>
+        <w:lastRenderedPageBreak/>
         <w:t>- CROSS-PLATFORM: Prefer Node/Python for FS/process. Avoid bash-only flags.</w:t>
       </w:r>
       <w:r>
         <w:br/>
-        <w:t xml:space="preserve">- SAFE FIXES FIRST: Autofix only issues that don’t change external behavior (lint autofix, import paths, flaky tests isolation, missing exports, racey awaits, path </w:t>
-      </w:r>
-      <w:r>
-        <w:lastRenderedPageBreak/>
-        <w:t>separators). For risky changes, open TODOs and keep tests marked xfail/skip with reason.</w:t>
+        <w:t>- SAFE FIXES FIRST: Autofix only issues that don’t change external behavior (lint autofix, import paths, flaky tests isolation, missing exports, racey awaits, path separators). For risky changes, open TODOs and keep tests marked xfail/skip with reason.</w:t>
       </w:r>
       <w:r>
         <w:br/>
@@ -23711,6 +23746,9 @@
       </w:r>
       <w:r>
         <w:br/>
+      </w:r>
+      <w:r>
+        <w:lastRenderedPageBreak/>
         <w:t>- Order:</w:t>
       </w:r>
       <w:r>
@@ -23723,9 +23761,6 @@
       </w:r>
       <w:r>
         <w:br/>
-      </w:r>
-      <w:r>
-        <w:lastRenderedPageBreak/>
         <w:t>3. Python tests (pytest)</w:t>
       </w:r>
       <w:r>
@@ -23860,6 +23895,9 @@
       </w:r>
       <w:r>
         <w:br/>
+      </w:r>
+      <w:r>
+        <w:lastRenderedPageBreak/>
         <w:t>- Py type check: `pyright` or `mypy server engine`</w:t>
       </w:r>
       <w:r>
@@ -23872,9 +23910,6 @@
       </w:r>
       <w:r>
         <w:br/>
-      </w:r>
-      <w:r>
-        <w:lastRenderedPageBreak/>
         <w:t>- Build (web): `pnpm --prefix web run build --if-present`</w:t>
       </w:r>
       <w:r>

</xml_diff>